<commit_message>
Cambios finales al borrador
</commit_message>
<xml_diff>
--- a/Informes mensuales/Informe1.docx
+++ b/Informes mensuales/Informe1.docx
@@ -6,45 +6,59 @@
       <w:pPr>
         <w:rPr>
           <w:rFonts w:ascii="Arial" w:hAnsi="Arial" w:cs="Arial"/>
-          <w:sz w:val="24"/>
-          <w:szCs w:val="24"/>
-        </w:rPr>
-      </w:pPr>
-      <w:r>
-        <w:rPr>
-          <w:rFonts w:ascii="Arial" w:hAnsi="Arial" w:cs="Arial"/>
-          <w:sz w:val="24"/>
-          <w:szCs w:val="24"/>
-          <w:lang w:val="es-ES"/>
-        </w:rPr>
-        <w:t xml:space="preserve">Universidad Católica “Nuestra Señora de la Asunción” </w:t>
-      </w:r>
-      <w:r>
-        <w:rPr>
-          <w:rFonts w:ascii="Arial" w:hAnsi="Arial" w:cs="Arial"/>
-          <w:sz w:val="24"/>
-          <w:szCs w:val="24"/>
-        </w:rPr>
-        <w:t>Campus Itapúa</w:t>
-      </w:r>
-    </w:p>
-    <w:p>
-      <w:pPr>
-        <w:rPr>
-          <w:rFonts w:ascii="Arial" w:hAnsi="Arial" w:cs="Arial"/>
-          <w:sz w:val="24"/>
-          <w:szCs w:val="24"/>
-          <w:lang w:val="es-ES"/>
-        </w:rPr>
-      </w:pPr>
-      <w:r>
-        <w:rPr>
-          <w:rFonts w:ascii="Arial" w:hAnsi="Arial" w:cs="Arial"/>
-          <w:sz w:val="24"/>
-          <w:szCs w:val="24"/>
-          <w:lang w:val="es-ES"/>
-        </w:rPr>
-        <w:t>Ingeniería Informática</w:t>
+          <w:sz w:val="22"/>
+          <w:szCs w:val="22"/>
+          <w:lang w:val="es-ES"/>
+        </w:rPr>
+      </w:pPr>
+      <w:r>
+        <w:rPr>
+          <w:rFonts w:ascii="Arial" w:hAnsi="Arial" w:cs="Arial"/>
+          <w:sz w:val="22"/>
+          <w:szCs w:val="22"/>
+          <w:lang w:val="es-ES"/>
+        </w:rPr>
+        <w:t>Informe mensual de actividades realizad</w:t>
+      </w:r>
+      <w:r>
+        <w:rPr>
+          <w:rFonts w:ascii="Arial" w:hAnsi="Arial" w:cs="Arial"/>
+          <w:sz w:val="22"/>
+          <w:szCs w:val="22"/>
+        </w:rPr>
+        <w:t>as</w:t>
+      </w:r>
+      <w:r>
+        <w:rPr>
+          <w:rFonts w:ascii="Arial" w:hAnsi="Arial" w:cs="Arial"/>
+          <w:sz w:val="22"/>
+          <w:szCs w:val="22"/>
+          <w:lang w:val="es-ES"/>
+        </w:rPr>
+        <w:t xml:space="preserve"> en el marco del trabajo final de grado titulado:</w:t>
+      </w:r>
+    </w:p>
+    <w:p>
+      <w:pPr>
+        <w:rPr>
+          <w:rFonts w:ascii="Arial" w:hAnsi="Arial" w:cs="Arial"/>
+          <w:b/>
+          <w:bCs/>
+          <w:sz w:val="22"/>
+          <w:szCs w:val="22"/>
+          <w:lang w:val="es-ES"/>
+        </w:rPr>
+      </w:pPr>
+      <w:r>
+        <w:rPr>
+          <w:rFonts w:ascii="Arial" w:hAnsi="Arial" w:cs="Arial"/>
+          <w:b/>
+          <w:bCs/>
+          <w:sz w:val="22"/>
+          <w:szCs w:val="22"/>
+          <w:lang w:val="es-ES"/>
+        </w:rPr>
+        <w:t>Entrenamiento de Redes Neuronales para la detección en tiempo real de amenazas y agresiones humanas en imágenes secuenciales</w:t>
       </w:r>
     </w:p>
     <w:p>
@@ -56,71 +70,8 @@
           <w:lang w:val="es-ES"/>
         </w:rPr>
       </w:pPr>
-    </w:p>
-    <w:p>
-      <w:pPr>
-        <w:rPr>
-          <w:rFonts w:ascii="Arial" w:hAnsi="Arial" w:cs="Arial"/>
-          <w:sz w:val="22"/>
-          <w:szCs w:val="22"/>
-          <w:lang w:val="es-ES"/>
-        </w:rPr>
-      </w:pPr>
-      <w:r>
-        <w:rPr>
-          <w:rFonts w:ascii="Arial" w:hAnsi="Arial" w:cs="Arial"/>
-          <w:sz w:val="22"/>
-          <w:szCs w:val="22"/>
-          <w:lang w:val="es-ES"/>
-        </w:rPr>
-        <w:t>Informe mensual de actividades realizad</w:t>
-      </w:r>
-      <w:r>
-        <w:rPr>
-          <w:rFonts w:ascii="Arial" w:hAnsi="Arial" w:cs="Arial"/>
-          <w:sz w:val="22"/>
-          <w:szCs w:val="22"/>
-        </w:rPr>
-        <w:t>as</w:t>
-      </w:r>
-      <w:r>
-        <w:rPr>
-          <w:rFonts w:ascii="Arial" w:hAnsi="Arial" w:cs="Arial"/>
-          <w:sz w:val="22"/>
-          <w:szCs w:val="22"/>
-          <w:lang w:val="es-ES"/>
-        </w:rPr>
-        <w:t xml:space="preserve"> en el marco del trabajo final de grado titulado:</w:t>
-      </w:r>
-    </w:p>
-    <w:p>
-      <w:pPr>
-        <w:rPr>
-          <w:rFonts w:ascii="Arial" w:hAnsi="Arial" w:cs="Arial"/>
-          <w:sz w:val="22"/>
-          <w:szCs w:val="22"/>
-          <w:lang w:val="es-ES"/>
-        </w:rPr>
-      </w:pPr>
-      <w:r>
-        <w:rPr>
-          <w:rFonts w:ascii="Arial" w:hAnsi="Arial" w:cs="Arial"/>
-          <w:sz w:val="22"/>
-          <w:szCs w:val="22"/>
-          <w:lang w:val="es-ES"/>
-        </w:rPr>
-        <w:t>“Entrenamiento de Redes Neuronales para la detección en tiempo real de amenazas y agresiones humanas en imágenes secuenciales”</w:t>
-      </w:r>
-    </w:p>
-    <w:p>
-      <w:pPr>
-        <w:rPr>
-          <w:rFonts w:ascii="Arial" w:hAnsi="Arial" w:cs="Arial"/>
-          <w:sz w:val="18"/>
-          <w:szCs w:val="18"/>
-          <w:lang w:val="es-ES"/>
-        </w:rPr>
-      </w:pPr>
+      <w:bookmarkStart w:id="0" w:name="_GoBack"/>
+      <w:bookmarkEnd w:id="0"/>
     </w:p>
     <w:p>
       <w:pPr>
@@ -323,13 +274,7 @@
         <w:rPr>
           <w:rFonts w:ascii="Arial" w:hAnsi="Arial" w:cs="Arial"/>
         </w:rPr>
-        <w:t>Aplicaciones;</w:t>
-      </w:r>
-      <w:r>
-        <w:rPr>
-          <w:rFonts w:ascii="Arial" w:hAnsi="Arial" w:cs="Arial"/>
-        </w:rPr>
-        <w:t xml:space="preserve"> </w:t>
+        <w:t xml:space="preserve">Aplicaciones; </w:t>
       </w:r>
       <w:r>
         <w:rPr>
@@ -337,8 +282,6 @@
         </w:rPr>
         <w:t>María Dolores Ruiz Lozano,</w:t>
       </w:r>
-      <w:bookmarkStart w:id="0" w:name="_GoBack"/>
-      <w:bookmarkEnd w:id="0"/>
       <w:r>
         <w:rPr>
           <w:rFonts w:ascii="Arial" w:hAnsi="Arial" w:cs="Arial"/>
@@ -896,6 +839,7 @@
       </w:r>
     </w:p>
     <w:sectPr>
+      <w:headerReference r:id="rId3" w:type="default"/>
       <w:pgSz w:w="11906" w:h="16838"/>
       <w:pgMar w:top="840" w:right="906" w:bottom="1440" w:left="1200" w:header="720" w:footer="720" w:gutter="0"/>
       <w:cols w:space="720" w:num="1"/>
@@ -903,6 +847,159 @@
     </w:sectPr>
   </w:body>
 </w:document>
+</file>
+
+<file path=word/header1.xml><?xml version="1.0" encoding="utf-8"?>
+<w:hdr xmlns:wpc="http://schemas.microsoft.com/office/word/2010/wordprocessingCanvas" xmlns:mc="http://schemas.openxmlformats.org/markup-compatibility/2006" xmlns:o="urn:schemas-microsoft-com:office:office" xmlns:r="http://schemas.openxmlformats.org/officeDocument/2006/relationships" xmlns:m="http://schemas.openxmlformats.org/officeDocument/2006/math" xmlns:v="urn:schemas-microsoft-com:vml" xmlns:wp14="http://schemas.microsoft.com/office/word/2010/wordprocessingDrawing" xmlns:wp="http://schemas.openxmlformats.org/drawingml/2006/wordprocessingDrawing" xmlns:w10="urn:schemas-microsoft-com:office:word" xmlns:w="http://schemas.openxmlformats.org/wordprocessingml/2006/main" xmlns:w14="http://schemas.microsoft.com/office/word/2010/wordml" xmlns:w15="http://schemas.microsoft.com/office/word/2012/wordml" xmlns:wpg="http://schemas.microsoft.com/office/word/2010/wordprocessingGroup" xmlns:wpi="http://schemas.microsoft.com/office/word/2010/wordprocessingInk" xmlns:wne="http://schemas.microsoft.com/office/word/2006/wordml" xmlns:wps="http://schemas.microsoft.com/office/word/2010/wordprocessingShape" xmlns:wpsCustomData="http://www.wps.cn/officeDocument/2013/wpsCustomData" mc:Ignorable="w14 w15 wp14">
+  <w:p>
+    <w:pPr>
+      <w:spacing w:after="0" w:line="240" w:lineRule="auto"/>
+      <w:ind w:left="1418"/>
+      <w:jc w:val="both"/>
+      <w:rPr>
+        <w:rFonts w:ascii="Times New Roman" w:hAnsi="Times New Roman" w:cs="Times New Roman"/>
+        <w:b/>
+      </w:rPr>
+    </w:pPr>
+    <w:r>
+      <w:rPr>
+        <w:b/>
+        <w:lang w:val="en-US" w:eastAsia="es-ES"/>
+      </w:rPr>
+      <w:drawing>
+        <wp:anchor distT="0" distB="0" distL="114300" distR="114300" simplePos="0" relativeHeight="251659264" behindDoc="1" locked="0" layoutInCell="1" allowOverlap="1">
+          <wp:simplePos x="0" y="0"/>
+          <wp:positionH relativeFrom="column">
+            <wp:posOffset>66675</wp:posOffset>
+          </wp:positionH>
+          <wp:positionV relativeFrom="paragraph">
+            <wp:posOffset>-118110</wp:posOffset>
+          </wp:positionV>
+          <wp:extent cx="941070" cy="934085"/>
+          <wp:effectExtent l="0" t="0" r="24130" b="5715"/>
+          <wp:wrapNone/>
+          <wp:docPr id="2" name="Imagen 2"/>
+          <wp:cNvGraphicFramePr>
+            <a:graphicFrameLocks xmlns:a="http://schemas.openxmlformats.org/drawingml/2006/main" noChangeAspect="1"/>
+          </wp:cNvGraphicFramePr>
+          <a:graphic xmlns:a="http://schemas.openxmlformats.org/drawingml/2006/main">
+            <a:graphicData uri="http://schemas.openxmlformats.org/drawingml/2006/picture">
+              <pic:pic xmlns:pic="http://schemas.openxmlformats.org/drawingml/2006/picture">
+                <pic:nvPicPr>
+                  <pic:cNvPr id="2" name="Imagen 2"/>
+                  <pic:cNvPicPr>
+                    <a:picLocks noChangeAspect="1" noChangeArrowheads="1"/>
+                  </pic:cNvPicPr>
+                </pic:nvPicPr>
+                <pic:blipFill>
+                  <a:blip r:embed="rId1">
+                    <a:extLst>
+                      <a:ext uri="{28A0092B-C50C-407E-A947-70E740481C1C}">
+                        <a14:useLocalDpi xmlns:a14="http://schemas.microsoft.com/office/drawing/2010/main" val="0"/>
+                      </a:ext>
+                    </a:extLst>
+                  </a:blip>
+                  <a:srcRect/>
+                  <a:stretch>
+                    <a:fillRect/>
+                  </a:stretch>
+                </pic:blipFill>
+                <pic:spPr>
+                  <a:xfrm>
+                    <a:off x="0" y="0"/>
+                    <a:ext cx="941070" cy="934085"/>
+                  </a:xfrm>
+                  <a:prstGeom prst="rect">
+                    <a:avLst/>
+                  </a:prstGeom>
+                  <a:noFill/>
+                  <a:ln>
+                    <a:noFill/>
+                  </a:ln>
+                </pic:spPr>
+              </pic:pic>
+            </a:graphicData>
+          </a:graphic>
+        </wp:anchor>
+      </w:drawing>
+    </w:r>
+  </w:p>
+  <w:p>
+    <w:pPr>
+      <w:spacing w:after="0" w:line="240" w:lineRule="auto"/>
+      <w:ind w:left="1418"/>
+      <w:jc w:val="center"/>
+      <w:rPr>
+        <w:rFonts w:ascii="Times New Roman" w:hAnsi="Times New Roman" w:cs="Times New Roman"/>
+        <w:b/>
+        <w:lang w:val="es-PY"/>
+      </w:rPr>
+    </w:pPr>
+    <w:r>
+      <w:rPr>
+        <w:rFonts w:ascii="Times New Roman" w:hAnsi="Times New Roman" w:cs="Times New Roman"/>
+        <w:b/>
+        <w:lang w:val="es-PY"/>
+      </w:rPr>
+      <w:t xml:space="preserve">Universidad Católica </w:t>
+    </w:r>
+  </w:p>
+  <w:p>
+    <w:pPr>
+      <w:spacing w:after="0" w:line="240" w:lineRule="auto"/>
+      <w:ind w:left="1418"/>
+      <w:jc w:val="center"/>
+      <w:rPr>
+        <w:rFonts w:ascii="Times New Roman" w:hAnsi="Times New Roman" w:cs="Times New Roman"/>
+        <w:b/>
+        <w:lang w:val="es-PY"/>
+      </w:rPr>
+    </w:pPr>
+    <w:r>
+      <w:rPr>
+        <w:rFonts w:ascii="Times New Roman" w:hAnsi="Times New Roman" w:cs="Times New Roman"/>
+        <w:b/>
+        <w:lang w:val="es-PY"/>
+      </w:rPr>
+      <w:t>Nuestra Señora de la Asunción</w:t>
+    </w:r>
+  </w:p>
+  <w:p>
+    <w:pPr>
+      <w:spacing w:after="0" w:line="240" w:lineRule="auto"/>
+      <w:ind w:left="1418"/>
+      <w:jc w:val="center"/>
+      <w:rPr>
+        <w:rFonts w:ascii="Times New Roman" w:hAnsi="Times New Roman" w:cs="Times New Roman"/>
+        <w:b/>
+        <w:lang w:val="en-US"/>
+      </w:rPr>
+    </w:pPr>
+    <w:r>
+      <w:rPr>
+        <w:rFonts w:ascii="Times New Roman" w:hAnsi="Times New Roman" w:cs="Times New Roman"/>
+        <w:b/>
+        <w:lang w:val="es-PY"/>
+      </w:rPr>
+      <w:t xml:space="preserve">Campus Itapúa </w:t>
+    </w:r>
+  </w:p>
+  <w:p>
+    <w:pPr>
+      <w:pStyle w:val="3"/>
+      <w:tabs>
+        <w:tab w:val="left" w:pos="2988"/>
+        <w:tab w:val="clear" w:pos="4153"/>
+        <w:tab w:val="clear" w:pos="8306"/>
+      </w:tabs>
+    </w:pPr>
+  </w:p>
+  <w:p>
+    <w:pPr>
+      <w:pStyle w:val="3"/>
+    </w:pPr>
+  </w:p>
+</w:hdr>
 </file>
 
 <file path=word/numbering.xml><?xml version="1.0" encoding="utf-8"?>
@@ -976,7 +1073,7 @@
   <w:docDefaults>
     <w:rPrDefault>
       <w:rPr>
-        <w:rFonts w:asciiTheme="minorHAnsi" w:hAnsiTheme="minorHAnsi" w:eastAsiaTheme="minorEastAsia" w:cstheme="minorBidi"/>
+        <w:rFonts w:asciiTheme="minorHAnsi" w:hAnsiTheme="minorHAnsi" w:eastAsiaTheme="minorHAnsi" w:cstheme="minorBidi"/>
       </w:rPr>
     </w:rPrDefault>
   </w:docDefaults>
@@ -1046,7 +1143,7 @@
     <w:lsdException w:qFormat="1" w:unhideWhenUsed="0" w:uiPriority="0" w:semiHidden="0" w:name="Title"/>
     <w:lsdException w:unhideWhenUsed="0" w:uiPriority="0" w:semiHidden="0" w:name="Closing"/>
     <w:lsdException w:unhideWhenUsed="0" w:uiPriority="0" w:semiHidden="0" w:name="Signature"/>
-    <w:lsdException w:uiPriority="1" w:name="Default Paragraph Font"/>
+    <w:lsdException w:qFormat="1" w:uiPriority="1" w:name="Default Paragraph Font"/>
     <w:lsdException w:unhideWhenUsed="0" w:uiPriority="0" w:semiHidden="0" w:name="Body Text"/>
     <w:lsdException w:unhideWhenUsed="0" w:uiPriority="0" w:semiHidden="0" w:name="Body Text Indent"/>
     <w:lsdException w:unhideWhenUsed="0" w:uiPriority="0" w:semiHidden="0" w:name="List Continue"/>
@@ -1084,7 +1181,7 @@
     <w:lsdException w:unhideWhenUsed="0" w:uiPriority="0" w:semiHidden="0" w:name="HTML Sample"/>
     <w:lsdException w:unhideWhenUsed="0" w:uiPriority="0" w:semiHidden="0" w:name="HTML Typewriter"/>
     <w:lsdException w:unhideWhenUsed="0" w:uiPriority="0" w:semiHidden="0" w:name="HTML Variable"/>
-    <w:lsdException w:uiPriority="99" w:name="Normal Table"/>
+    <w:lsdException w:qFormat="1" w:uiPriority="99" w:name="Normal Table"/>
     <w:lsdException w:unhideWhenUsed="0" w:uiPriority="0" w:semiHidden="0" w:name="annotation subject"/>
     <w:lsdException w:uiPriority="0" w:name="Table Simple 1"/>
     <w:lsdException w:uiPriority="0" w:name="Table Simple 2"/>
@@ -1242,16 +1339,18 @@
       <w:lang w:val="en-US" w:eastAsia="zh-CN" w:bidi="ar-SA"/>
     </w:rPr>
   </w:style>
-  <w:style w:type="character" w:default="1" w:styleId="2">
+  <w:style w:type="character" w:default="1" w:styleId="4">
     <w:name w:val="Default Paragraph Font"/>
     <w:semiHidden/>
     <w:unhideWhenUsed/>
+    <w:qFormat/>
     <w:uiPriority w:val="1"/>
   </w:style>
-  <w:style w:type="table" w:default="1" w:styleId="3">
+  <w:style w:type="table" w:default="1" w:styleId="5">
     <w:name w:val="Normal Table"/>
     <w:semiHidden/>
     <w:unhideWhenUsed/>
+    <w:qFormat/>
     <w:uiPriority w:val="99"/>
     <w:tblPr>
       <w:tblLayout w:type="fixed"/>
@@ -1263,6 +1362,39 @@
       </w:tblCellMar>
     </w:tblPr>
   </w:style>
+  <w:style w:type="paragraph" w:styleId="2">
+    <w:name w:val="footer"/>
+    <w:basedOn w:val="1"/>
+    <w:uiPriority w:val="0"/>
+    <w:pPr>
+      <w:tabs>
+        <w:tab w:val="center" w:pos="4153"/>
+        <w:tab w:val="right" w:pos="8306"/>
+      </w:tabs>
+      <w:snapToGrid w:val="0"/>
+      <w:jc w:val="left"/>
+    </w:pPr>
+    <w:rPr>
+      <w:sz w:val="18"/>
+      <w:szCs w:val="18"/>
+    </w:rPr>
+  </w:style>
+  <w:style w:type="paragraph" w:styleId="3">
+    <w:name w:val="header"/>
+    <w:basedOn w:val="1"/>
+    <w:uiPriority w:val="0"/>
+    <w:pPr>
+      <w:tabs>
+        <w:tab w:val="center" w:pos="4153"/>
+        <w:tab w:val="right" w:pos="8306"/>
+      </w:tabs>
+      <w:snapToGrid w:val="0"/>
+    </w:pPr>
+    <w:rPr>
+      <w:sz w:val="18"/>
+      <w:szCs w:val="18"/>
+    </w:rPr>
+  </w:style>
 </w:styles>
 </file>
 
@@ -1271,10 +1403,10 @@
   <a:themeElements>
     <a:clrScheme name="Office">
       <a:dk1>
-        <a:sysClr val="windowText" lastClr="89919A"/>
+        <a:sysClr val="windowText" lastClr="000000"/>
       </a:dk1>
       <a:lt1>
-        <a:sysClr val="window" lastClr="1F2326"/>
+        <a:sysClr val="window" lastClr="FFFFFF"/>
       </a:lt1>
       <a:dk2>
         <a:srgbClr val="44546A"/>

</xml_diff>